<commit_message>
getFields only works in basic paragraphs, not in tables and sections, add later
</commit_message>
<xml_diff>
--- a/CVs_generated/filled_cv_gen_template_test.docx
+++ b/CVs_generated/filled_cv_gen_template_test.docx
@@ -379,7 +379,15 @@
               <w:spacing w:after="0" w:line="240" w:lineRule="auto"/>
             </w:pPr>
             <w:r>
-              <w:t>3.0</w:t>
+              <w:t>{{</w:t>
+            </w:r>
+            <w:proofErr w:type="spellStart"/>
+            <w:r>
+              <w:t>gpa</w:t>
+            </w:r>
+            <w:proofErr w:type="spellEnd"/>
+            <w:r>
+              <w:t>}}</w:t>
             </w:r>
           </w:p>
           <w:p>
@@ -408,7 +416,24 @@
               </w:rPr>
             </w:pPr>
             <w:r>
-              <w:t>Car washing place 3 years, washer machine, 8 months 2001-2004</w:t>
+              <w:rPr>
+                <w:color w:val="000000" w:themeColor="text1"/>
+              </w:rPr>
+              <w:t>{{</w:t>
+            </w:r>
+            <w:proofErr w:type="spellStart"/>
+            <w:r>
+              <w:rPr>
+                <w:color w:val="000000" w:themeColor="text1"/>
+              </w:rPr>
+              <w:t>work_experience</w:t>
+            </w:r>
+            <w:proofErr w:type="spellEnd"/>
+            <w:r>
+              <w:rPr>
+                <w:color w:val="000000" w:themeColor="text1"/>
+              </w:rPr>
+              <w:t>}}</w:t>
             </w:r>
           </w:p>
           <w:p>
@@ -420,7 +445,24 @@
               </w:rPr>
             </w:pPr>
             <w:r>
-              <w:t>Nvidia, founder, 21 years 3 months</w:t>
+              <w:rPr>
+                <w:color w:val="000000" w:themeColor="text1"/>
+              </w:rPr>
+              <w:t>{{</w:t>
+            </w:r>
+            <w:proofErr w:type="spellStart"/>
+            <w:r>
+              <w:rPr>
+                <w:color w:val="000000" w:themeColor="text1"/>
+              </w:rPr>
+              <w:t>work_experience</w:t>
+            </w:r>
+            <w:proofErr w:type="spellEnd"/>
+            <w:r>
+              <w:rPr>
+                <w:color w:val="000000" w:themeColor="text1"/>
+              </w:rPr>
+              <w:t>}}</w:t>
             </w:r>
           </w:p>
           <w:p>
@@ -464,7 +506,15 @@
               <w:pStyle w:val="ListeMaddemi"/>
             </w:pPr>
             <w:r>
-              <w:t>can setup arch</w:t>
+              <w:t>{{</w:t>
+            </w:r>
+            <w:proofErr w:type="spellStart"/>
+            <w:r>
+              <w:t>qualifications</w:t>
+            </w:r>
+            <w:proofErr w:type="spellEnd"/>
+            <w:r>
+              <w:t>}}</w:t>
             </w:r>
           </w:p>
           <w:p>
@@ -472,7 +522,15 @@
               <w:pStyle w:val="ListeMaddemi"/>
             </w:pPr>
             <w:r>
-              <w:t>5+ years in spring systems</w:t>
+              <w:t>{{</w:t>
+            </w:r>
+            <w:proofErr w:type="spellStart"/>
+            <w:r>
+              <w:t>qualifications</w:t>
+            </w:r>
+            <w:proofErr w:type="spellEnd"/>
+            <w:r>
+              <w:t>}}</w:t>
             </w:r>
           </w:p>
           <w:p>
@@ -480,7 +538,15 @@
               <w:pStyle w:val="ListeMaddemi"/>
             </w:pPr>
             <w:r>
-              <w:t>can spell phyton correctly</w:t>
+              <w:t>{{</w:t>
+            </w:r>
+            <w:proofErr w:type="spellStart"/>
+            <w:r>
+              <w:t>qualifications</w:t>
+            </w:r>
+            <w:proofErr w:type="spellEnd"/>
+            <w:r>
+              <w:t>}}</w:t>
             </w:r>
           </w:p>
           <w:p>
@@ -488,7 +554,15 @@
               <w:pStyle w:val="ListeMaddemi"/>
             </w:pPr>
             <w:r>
-              <w:t>gateway management expert, stone to stone</w:t>
+              <w:t>{{</w:t>
+            </w:r>
+            <w:proofErr w:type="spellStart"/>
+            <w:r>
+              <w:t>qualifications</w:t>
+            </w:r>
+            <w:proofErr w:type="spellEnd"/>
+            <w:r>
+              <w:t>}}</w:t>
             </w:r>
           </w:p>
           <w:p>

</xml_diff>